<commit_message>
House Price Prediction Model trained
</commit_message>
<xml_diff>
--- a/Notes.docx
+++ b/Notes.docx
@@ -355,6 +355,157 @@
           <w:lang w:val="en-US"/>
         </w:rPr>
         <w:t>Always Dependent variables.</w:t>
+      </w:r>
+    </w:p>
+    <w:p>
+      <w:pPr>
+        <w:rPr>
+          <w:lang w:val="en-US"/>
+        </w:rPr>
+      </w:pPr>
+    </w:p>
+    <w:p>
+      <w:pPr>
+        <w:rPr>
+          <w:lang w:val="en-US"/>
+        </w:rPr>
+      </w:pPr>
+      <w:r>
+        <w:rPr>
+          <w:lang w:val="en-US"/>
+        </w:rPr>
+        <w:t>Flow of making ML Model</w:t>
+      </w:r>
+    </w:p>
+    <w:p>
+      <w:pPr>
+        <w:rPr>
+          <w:lang w:val="en-US"/>
+        </w:rPr>
+      </w:pPr>
+      <w:r>
+        <w:rPr>
+          <w:lang w:val="en-US"/>
+        </w:rPr>
+        <w:t>1. Import Libraries</w:t>
+      </w:r>
+    </w:p>
+    <w:p>
+      <w:pPr>
+        <w:rPr>
+          <w:lang w:val="en-US"/>
+        </w:rPr>
+      </w:pPr>
+      <w:r>
+        <w:rPr>
+          <w:lang w:val="en-US"/>
+        </w:rPr>
+        <w:lastRenderedPageBreak/>
+        <w:t>2. Data Importing</w:t>
+      </w:r>
+    </w:p>
+    <w:p>
+      <w:pPr>
+        <w:rPr>
+          <w:lang w:val="en-US"/>
+        </w:rPr>
+      </w:pPr>
+      <w:r>
+        <w:rPr>
+          <w:lang w:val="en-US"/>
+        </w:rPr>
+        <w:t>3. Data Cleaning (Optional if Unitdy)</w:t>
+      </w:r>
+    </w:p>
+    <w:p>
+      <w:pPr>
+        <w:rPr>
+          <w:lang w:val="en-US"/>
+        </w:rPr>
+      </w:pPr>
+      <w:r>
+        <w:rPr>
+          <w:lang w:val="en-US"/>
+        </w:rPr>
+        <w:t>4. X &amp; Y definition</w:t>
+      </w:r>
+    </w:p>
+    <w:p>
+      <w:pPr>
+        <w:rPr>
+          <w:lang w:val="en-US"/>
+        </w:rPr>
+      </w:pPr>
+      <w:r>
+        <w:rPr>
+          <w:lang w:val="en-US"/>
+        </w:rPr>
+        <w:t>5. Categorical _ cols</w:t>
+      </w:r>
+    </w:p>
+    <w:p>
+      <w:pPr>
+        <w:rPr>
+          <w:lang w:val="en-US"/>
+        </w:rPr>
+      </w:pPr>
+      <w:r>
+        <w:rPr>
+          <w:lang w:val="en-US"/>
+        </w:rPr>
+        <w:t>6. Data splitting into X_train, X_test, Y_train, Y_test</w:t>
+      </w:r>
+    </w:p>
+    <w:p>
+      <w:pPr>
+        <w:rPr>
+          <w:lang w:val="en-US"/>
+        </w:rPr>
+      </w:pPr>
+      <w:r>
+        <w:rPr>
+          <w:lang w:val="en-US"/>
+        </w:rPr>
+        <w:t>7. Standardization</w:t>
+      </w:r>
+    </w:p>
+    <w:p>
+      <w:pPr>
+        <w:rPr>
+          <w:lang w:val="en-US"/>
+        </w:rPr>
+      </w:pPr>
+      <w:r>
+        <w:rPr>
+          <w:lang w:val="en-US"/>
+        </w:rPr>
+        <w:t>8. Model selection</w:t>
+      </w:r>
+    </w:p>
+    <w:p>
+      <w:pPr>
+        <w:rPr>
+          <w:lang w:val="en-US"/>
+        </w:rPr>
+      </w:pPr>
+      <w:r>
+        <w:rPr>
+          <w:lang w:val="en-US"/>
+        </w:rPr>
+        <w:t>9. Model Training</w:t>
+      </w:r>
+    </w:p>
+    <w:p>
+      <w:pPr>
+        <w:rPr>
+          <w:lang w:val="en-US"/>
+        </w:rPr>
+      </w:pPr>
+      <w:r>
+        <w:rPr>
+          <w:lang w:val="en-US"/>
+        </w:rPr>
+        <w:t>10. then applying the model on the new test data</w:t>
       </w:r>
     </w:p>
     <w:sectPr>

</xml_diff>